<commit_message>
Atualizado metas para semana 10 a 15/06
</commit_message>
<xml_diff>
--- a/Documentação/Exposoft_21_projeto.docx
+++ b/Documentação/Exposoft_21_projeto.docx
@@ -338,6 +338,418 @@
         </w:rPr>
         <w:pict>
           <v:rect id="_x0000_i1026" style="width:0;height:3pt" o:hralign="center" o:hrstd="t" o:hrnoshade="t" o:hr="t" fillcolor="#24292e" stroked="f"/>
+        </w:pict>
+      </w:r>
+    </w:p>
+    <w:p>
+      <w:pPr>
+        <w:spacing w:before="360" w:after="360" w:line="240" w:lineRule="auto"/>
+        <w:rPr>
+          <w:rFonts w:ascii="Segoe UI" w:eastAsia="Times New Roman" w:hAnsi="Segoe UI" w:cs="Segoe UI"/>
+          <w:b/>
+          <w:color w:val="24292E"/>
+          <w:sz w:val="24"/>
+          <w:szCs w:val="24"/>
+          <w:lang w:eastAsia="pt-BR"/>
+        </w:rPr>
+      </w:pPr>
+      <w:r>
+        <w:rPr>
+          <w:rFonts w:ascii="Segoe UI" w:eastAsia="Times New Roman" w:hAnsi="Segoe UI" w:cs="Segoe UI"/>
+          <w:b/>
+          <w:color w:val="24292E"/>
+          <w:sz w:val="24"/>
+          <w:szCs w:val="24"/>
+          <w:lang w:eastAsia="pt-BR"/>
+        </w:rPr>
+        <w:t>Meta Semanal (10/06 – 15/06)</w:t>
+      </w:r>
+    </w:p>
+    <w:p>
+      <w:pPr>
+        <w:pStyle w:val="PargrafodaLista"/>
+        <w:numPr>
+          <w:ilvl w:val="0"/>
+          <w:numId w:val="2"/>
+        </w:numPr>
+        <w:spacing w:before="360" w:after="360" w:line="240" w:lineRule="auto"/>
+        <w:rPr>
+          <w:rFonts w:ascii="Segoe UI" w:eastAsia="Times New Roman" w:hAnsi="Segoe UI" w:cs="Segoe UI"/>
+          <w:color w:val="24292E"/>
+          <w:sz w:val="24"/>
+          <w:szCs w:val="24"/>
+          <w:lang w:eastAsia="pt-BR"/>
+        </w:rPr>
+      </w:pPr>
+      <w:r>
+        <w:rPr>
+          <w:rFonts w:ascii="Segoe UI" w:eastAsia="Times New Roman" w:hAnsi="Segoe UI" w:cs="Segoe UI"/>
+          <w:color w:val="24292E"/>
+          <w:sz w:val="24"/>
+          <w:szCs w:val="24"/>
+          <w:lang w:eastAsia="pt-BR"/>
+        </w:rPr>
+        <w:t xml:space="preserve">Criar </w:t>
+      </w:r>
+      <w:r>
+        <w:rPr>
+          <w:rFonts w:ascii="Segoe UI" w:eastAsia="Times New Roman" w:hAnsi="Segoe UI" w:cs="Segoe UI"/>
+          <w:color w:val="24292E"/>
+          <w:sz w:val="24"/>
+          <w:szCs w:val="24"/>
+          <w:lang w:eastAsia="pt-BR"/>
+        </w:rPr>
+        <w:t>rodapé</w:t>
+      </w:r>
+      <w:r>
+        <w:rPr>
+          <w:rFonts w:ascii="Segoe UI" w:eastAsia="Times New Roman" w:hAnsi="Segoe UI" w:cs="Segoe UI"/>
+          <w:color w:val="24292E"/>
+          <w:sz w:val="24"/>
+          <w:szCs w:val="24"/>
+          <w:lang w:eastAsia="pt-BR"/>
+        </w:rPr>
+        <w:t xml:space="preserve"> para todas as </w:t>
+      </w:r>
+      <w:r>
+        <w:rPr>
+          <w:rFonts w:ascii="Segoe UI" w:eastAsia="Times New Roman" w:hAnsi="Segoe UI" w:cs="Segoe UI"/>
+          <w:color w:val="24292E"/>
+          <w:sz w:val="24"/>
+          <w:szCs w:val="24"/>
+          <w:lang w:eastAsia="pt-BR"/>
+        </w:rPr>
+        <w:t>páginas</w:t>
+      </w:r>
+      <w:r>
+        <w:rPr>
+          <w:rFonts w:ascii="Segoe UI" w:eastAsia="Times New Roman" w:hAnsi="Segoe UI" w:cs="Segoe UI"/>
+          <w:color w:val="24292E"/>
+          <w:sz w:val="24"/>
+          <w:szCs w:val="24"/>
+          <w:lang w:eastAsia="pt-BR"/>
+        </w:rPr>
+        <w:t xml:space="preserve"> - Alberto</w:t>
+      </w:r>
+    </w:p>
+    <w:p>
+      <w:pPr>
+        <w:pStyle w:val="PargrafodaLista"/>
+        <w:numPr>
+          <w:ilvl w:val="0"/>
+          <w:numId w:val="2"/>
+        </w:numPr>
+        <w:spacing w:before="360" w:after="360" w:line="240" w:lineRule="auto"/>
+        <w:rPr>
+          <w:rFonts w:ascii="Segoe UI" w:eastAsia="Times New Roman" w:hAnsi="Segoe UI" w:cs="Segoe UI"/>
+          <w:color w:val="24292E"/>
+          <w:sz w:val="24"/>
+          <w:szCs w:val="24"/>
+          <w:lang w:eastAsia="pt-BR"/>
+        </w:rPr>
+      </w:pPr>
+      <w:r>
+        <w:rPr>
+          <w:rFonts w:ascii="Segoe UI" w:eastAsia="Times New Roman" w:hAnsi="Segoe UI" w:cs="Segoe UI"/>
+          <w:color w:val="24292E"/>
+          <w:sz w:val="24"/>
+          <w:szCs w:val="24"/>
+          <w:lang w:eastAsia="pt-BR"/>
+        </w:rPr>
+        <w:t xml:space="preserve">Criar logotipo da empresa - </w:t>
+      </w:r>
+      <w:proofErr w:type="spellStart"/>
+      <w:r>
+        <w:rPr>
+          <w:rFonts w:ascii="Segoe UI" w:eastAsia="Times New Roman" w:hAnsi="Segoe UI" w:cs="Segoe UI"/>
+          <w:color w:val="24292E"/>
+          <w:sz w:val="24"/>
+          <w:szCs w:val="24"/>
+          <w:lang w:eastAsia="pt-BR"/>
+        </w:rPr>
+        <w:t>Kaike</w:t>
+      </w:r>
+      <w:proofErr w:type="spellEnd"/>
+    </w:p>
+    <w:p>
+      <w:pPr>
+        <w:pStyle w:val="PargrafodaLista"/>
+        <w:numPr>
+          <w:ilvl w:val="0"/>
+          <w:numId w:val="2"/>
+        </w:numPr>
+        <w:spacing w:before="360" w:after="360" w:line="240" w:lineRule="auto"/>
+        <w:rPr>
+          <w:rFonts w:ascii="Segoe UI" w:eastAsia="Times New Roman" w:hAnsi="Segoe UI" w:cs="Segoe UI"/>
+          <w:color w:val="24292E"/>
+          <w:sz w:val="24"/>
+          <w:szCs w:val="24"/>
+          <w:lang w:eastAsia="pt-BR"/>
+        </w:rPr>
+      </w:pPr>
+      <w:r>
+        <w:rPr>
+          <w:rFonts w:ascii="Segoe UI" w:eastAsia="Times New Roman" w:hAnsi="Segoe UI" w:cs="Segoe UI"/>
+          <w:color w:val="24292E"/>
+          <w:sz w:val="24"/>
+          <w:szCs w:val="24"/>
+          <w:lang w:eastAsia="pt-BR"/>
+        </w:rPr>
+        <w:t xml:space="preserve">Criar pagina do Cadastro </w:t>
+      </w:r>
+      <w:r>
+        <w:rPr>
+          <w:rFonts w:ascii="Segoe UI" w:eastAsia="Times New Roman" w:hAnsi="Segoe UI" w:cs="Segoe UI"/>
+          <w:color w:val="24292E"/>
+          <w:sz w:val="24"/>
+          <w:szCs w:val="24"/>
+          <w:lang w:eastAsia="pt-BR"/>
+        </w:rPr>
+        <w:t xml:space="preserve">- </w:t>
+      </w:r>
+      <w:proofErr w:type="spellStart"/>
+      <w:r>
+        <w:rPr>
+          <w:rFonts w:ascii="Segoe UI" w:eastAsia="Times New Roman" w:hAnsi="Segoe UI" w:cs="Segoe UI"/>
+          <w:color w:val="24292E"/>
+          <w:sz w:val="24"/>
+          <w:szCs w:val="24"/>
+          <w:lang w:eastAsia="pt-BR"/>
+        </w:rPr>
+        <w:t>Hebert</w:t>
+      </w:r>
+      <w:proofErr w:type="spellEnd"/>
+    </w:p>
+    <w:p>
+      <w:pPr>
+        <w:pStyle w:val="PargrafodaLista"/>
+        <w:numPr>
+          <w:ilvl w:val="0"/>
+          <w:numId w:val="2"/>
+        </w:numPr>
+        <w:spacing w:before="360" w:after="360" w:line="240" w:lineRule="auto"/>
+        <w:rPr>
+          <w:rFonts w:ascii="Segoe UI" w:eastAsia="Times New Roman" w:hAnsi="Segoe UI" w:cs="Segoe UI"/>
+          <w:color w:val="24292E"/>
+          <w:sz w:val="24"/>
+          <w:szCs w:val="24"/>
+          <w:lang w:eastAsia="pt-BR"/>
+        </w:rPr>
+      </w:pPr>
+      <w:bookmarkStart w:id="0" w:name="_GoBack"/>
+      <w:bookmarkEnd w:id="0"/>
+      <w:r>
+        <w:rPr>
+          <w:rFonts w:ascii="Segoe UI" w:eastAsia="Times New Roman" w:hAnsi="Segoe UI" w:cs="Segoe UI"/>
+          <w:color w:val="24292E"/>
+          <w:sz w:val="24"/>
+          <w:szCs w:val="24"/>
+          <w:lang w:eastAsia="pt-BR"/>
+        </w:rPr>
+        <w:t>Continuar a</w:t>
+      </w:r>
+      <w:r>
+        <w:rPr>
+          <w:rFonts w:ascii="Segoe UI" w:eastAsia="Times New Roman" w:hAnsi="Segoe UI" w:cs="Segoe UI"/>
+          <w:color w:val="24292E"/>
+          <w:sz w:val="24"/>
+          <w:szCs w:val="24"/>
+          <w:lang w:eastAsia="pt-BR"/>
+        </w:rPr>
+        <w:t xml:space="preserve"> editar</w:t>
+      </w:r>
+      <w:r>
+        <w:rPr>
+          <w:rFonts w:ascii="Segoe UI" w:eastAsia="Times New Roman" w:hAnsi="Segoe UI" w:cs="Segoe UI"/>
+          <w:color w:val="24292E"/>
+          <w:sz w:val="24"/>
+          <w:szCs w:val="24"/>
+          <w:lang w:eastAsia="pt-BR"/>
+        </w:rPr>
+        <w:t xml:space="preserve"> </w:t>
+      </w:r>
+      <w:proofErr w:type="spellStart"/>
+      <w:r>
+        <w:rPr>
+          <w:rFonts w:ascii="Segoe UI" w:eastAsia="Times New Roman" w:hAnsi="Segoe UI" w:cs="Segoe UI"/>
+          <w:color w:val="24292E"/>
+          <w:sz w:val="24"/>
+          <w:szCs w:val="24"/>
+          <w:lang w:eastAsia="pt-BR"/>
+        </w:rPr>
+        <w:t>pagina</w:t>
+      </w:r>
+      <w:proofErr w:type="spellEnd"/>
+      <w:r>
+        <w:rPr>
+          <w:rFonts w:ascii="Segoe UI" w:eastAsia="Times New Roman" w:hAnsi="Segoe UI" w:cs="Segoe UI"/>
+          <w:color w:val="24292E"/>
+          <w:sz w:val="24"/>
+          <w:szCs w:val="24"/>
+          <w:lang w:eastAsia="pt-BR"/>
+        </w:rPr>
+        <w:t xml:space="preserve"> Home - </w:t>
+      </w:r>
+      <w:proofErr w:type="spellStart"/>
+      <w:r>
+        <w:rPr>
+          <w:rFonts w:ascii="Segoe UI" w:eastAsia="Times New Roman" w:hAnsi="Segoe UI" w:cs="Segoe UI"/>
+          <w:color w:val="24292E"/>
+          <w:sz w:val="24"/>
+          <w:szCs w:val="24"/>
+          <w:lang w:eastAsia="pt-BR"/>
+        </w:rPr>
+        <w:t>Kaike</w:t>
+      </w:r>
+      <w:proofErr w:type="spellEnd"/>
+    </w:p>
+    <w:p>
+      <w:pPr>
+        <w:pStyle w:val="PargrafodaLista"/>
+        <w:numPr>
+          <w:ilvl w:val="0"/>
+          <w:numId w:val="2"/>
+        </w:numPr>
+        <w:spacing w:before="360" w:after="360" w:line="240" w:lineRule="auto"/>
+        <w:rPr>
+          <w:rFonts w:ascii="Segoe UI" w:eastAsia="Times New Roman" w:hAnsi="Segoe UI" w:cs="Segoe UI"/>
+          <w:color w:val="24292E"/>
+          <w:sz w:val="24"/>
+          <w:szCs w:val="24"/>
+          <w:lang w:eastAsia="pt-BR"/>
+        </w:rPr>
+      </w:pPr>
+      <w:proofErr w:type="gramStart"/>
+      <w:r>
+        <w:rPr>
+          <w:rFonts w:ascii="Segoe UI" w:eastAsia="Times New Roman" w:hAnsi="Segoe UI" w:cs="Segoe UI"/>
+          <w:color w:val="24292E"/>
+          <w:sz w:val="24"/>
+          <w:szCs w:val="24"/>
+          <w:lang w:eastAsia="pt-BR"/>
+        </w:rPr>
+        <w:t>Continuar</w:t>
+      </w:r>
+      <w:proofErr w:type="gramEnd"/>
+      <w:r>
+        <w:rPr>
+          <w:rFonts w:ascii="Segoe UI" w:eastAsia="Times New Roman" w:hAnsi="Segoe UI" w:cs="Segoe UI"/>
+          <w:color w:val="24292E"/>
+          <w:sz w:val="24"/>
+          <w:szCs w:val="24"/>
+          <w:lang w:eastAsia="pt-BR"/>
+        </w:rPr>
+        <w:t xml:space="preserve"> editar</w:t>
+      </w:r>
+      <w:r>
+        <w:rPr>
+          <w:rFonts w:ascii="Segoe UI" w:eastAsia="Times New Roman" w:hAnsi="Segoe UI" w:cs="Segoe UI"/>
+          <w:color w:val="24292E"/>
+          <w:sz w:val="24"/>
+          <w:szCs w:val="24"/>
+          <w:lang w:eastAsia="pt-BR"/>
+        </w:rPr>
+        <w:t xml:space="preserve"> editor - Matheus</w:t>
+      </w:r>
+    </w:p>
+    <w:p>
+      <w:pPr>
+        <w:pStyle w:val="PargrafodaLista"/>
+        <w:numPr>
+          <w:ilvl w:val="0"/>
+          <w:numId w:val="2"/>
+        </w:numPr>
+        <w:spacing w:before="360" w:after="360" w:line="240" w:lineRule="auto"/>
+        <w:rPr>
+          <w:rFonts w:ascii="Segoe UI" w:eastAsia="Times New Roman" w:hAnsi="Segoe UI" w:cs="Segoe UI"/>
+          <w:color w:val="24292E"/>
+          <w:sz w:val="24"/>
+          <w:szCs w:val="24"/>
+          <w:lang w:eastAsia="pt-BR"/>
+        </w:rPr>
+      </w:pPr>
+      <w:r>
+        <w:rPr>
+          <w:rFonts w:ascii="Segoe UI" w:eastAsia="Times New Roman" w:hAnsi="Segoe UI" w:cs="Segoe UI"/>
+          <w:color w:val="24292E"/>
+          <w:sz w:val="24"/>
+          <w:szCs w:val="24"/>
+          <w:lang w:eastAsia="pt-BR"/>
+        </w:rPr>
+        <w:t>Criar pagina Perfil.</w:t>
+      </w:r>
+      <w:r>
+        <w:rPr>
+          <w:rFonts w:ascii="Segoe UI" w:eastAsia="Times New Roman" w:hAnsi="Segoe UI" w:cs="Segoe UI"/>
+          <w:color w:val="24292E"/>
+          <w:sz w:val="24"/>
+          <w:szCs w:val="24"/>
+          <w:lang w:eastAsia="pt-BR"/>
+        </w:rPr>
+        <w:t xml:space="preserve"> - M</w:t>
+      </w:r>
+      <w:r>
+        <w:rPr>
+          <w:rFonts w:ascii="Segoe UI" w:eastAsia="Times New Roman" w:hAnsi="Segoe UI" w:cs="Segoe UI"/>
+          <w:color w:val="24292E"/>
+          <w:sz w:val="24"/>
+          <w:szCs w:val="24"/>
+          <w:lang w:eastAsia="pt-BR"/>
+        </w:rPr>
+        <w:t xml:space="preserve">atheus </w:t>
+      </w:r>
+      <w:r>
+        <w:rPr>
+          <w:rFonts w:ascii="Segoe UI" w:eastAsia="Times New Roman" w:hAnsi="Segoe UI" w:cs="Segoe UI"/>
+          <w:color w:val="24292E"/>
+          <w:sz w:val="24"/>
+          <w:szCs w:val="24"/>
+          <w:lang w:eastAsia="pt-BR"/>
+        </w:rPr>
+        <w:t xml:space="preserve">e </w:t>
+      </w:r>
+      <w:proofErr w:type="spellStart"/>
+      <w:r>
+        <w:rPr>
+          <w:rFonts w:ascii="Segoe UI" w:eastAsia="Times New Roman" w:hAnsi="Segoe UI" w:cs="Segoe UI"/>
+          <w:color w:val="24292E"/>
+          <w:sz w:val="24"/>
+          <w:szCs w:val="24"/>
+          <w:lang w:eastAsia="pt-BR"/>
+        </w:rPr>
+        <w:t>H</w:t>
+      </w:r>
+      <w:r>
+        <w:rPr>
+          <w:rFonts w:ascii="Segoe UI" w:eastAsia="Times New Roman" w:hAnsi="Segoe UI" w:cs="Segoe UI"/>
+          <w:color w:val="24292E"/>
+          <w:sz w:val="24"/>
+          <w:szCs w:val="24"/>
+          <w:lang w:eastAsia="pt-BR"/>
+        </w:rPr>
+        <w:t>ebert</w:t>
+      </w:r>
+      <w:proofErr w:type="spellEnd"/>
+    </w:p>
+    <w:p>
+      <w:pPr>
+        <w:spacing w:before="360" w:after="360" w:line="240" w:lineRule="auto"/>
+        <w:rPr>
+          <w:rFonts w:ascii="Times New Roman" w:eastAsia="Times New Roman" w:hAnsi="Times New Roman" w:cs="Times New Roman"/>
+          <w:sz w:val="24"/>
+          <w:szCs w:val="24"/>
+          <w:lang w:eastAsia="pt-BR"/>
+        </w:rPr>
+      </w:pPr>
+      <w:r>
+        <w:rPr>
+          <w:rFonts w:ascii="Times New Roman" w:eastAsia="Times New Roman" w:hAnsi="Times New Roman" w:cs="Times New Roman"/>
+          <w:sz w:val="24"/>
+          <w:szCs w:val="24"/>
+          <w:lang w:eastAsia="pt-BR"/>
+        </w:rPr>
+        <w:pict>
+          <v:rect id="_x0000_i1027" style="width:0;height:3pt" o:hralign="center" o:hrstd="t" o:hrnoshade="t" o:hr="t" fillcolor="#24292e" stroked="f"/>
         </w:pict>
       </w:r>
     </w:p>
@@ -402,8 +814,6 @@
         </w:rPr>
         <w:br/>
       </w:r>
-      <w:bookmarkStart w:id="0" w:name="_GoBack"/>
-      <w:bookmarkEnd w:id="0"/>
       <w:proofErr w:type="spellStart"/>
       <w:r>
         <w:rPr>
@@ -898,6 +1308,7 @@
           <w:szCs w:val="24"/>
           <w:lang w:eastAsia="pt-BR"/>
         </w:rPr>
+        <w:lastRenderedPageBreak/>
         <w:t>Galeria Usuário poderá acessar/baixar imagem já salvas em sua galeria. Usuário poderá editar novamente imagens já salvas.</w:t>
       </w:r>
     </w:p>
@@ -976,20 +1387,8 @@
           <w:szCs w:val="24"/>
           <w:lang w:eastAsia="pt-BR"/>
         </w:rPr>
-        <w:t>/</w:t>
-      </w:r>
-      <w:proofErr w:type="spellStart"/>
-      <w:r>
-        <w:rPr>
-          <w:rFonts w:ascii="Segoe UI" w:eastAsia="Times New Roman" w:hAnsi="Segoe UI" w:cs="Segoe UI"/>
-          <w:color w:val="24292E"/>
-          <w:sz w:val="24"/>
-          <w:szCs w:val="24"/>
-          <w:lang w:eastAsia="pt-BR"/>
-        </w:rPr>
-        <w:t>cadastro.</w:t>
-      </w:r>
-      <w:proofErr w:type="spellEnd"/>
+        <w:t>/cadastro.</w:t>
+      </w:r>
     </w:p>
     <w:p>
       <w:pPr>
@@ -1063,7 +1462,7 @@
           <w:lang w:eastAsia="pt-BR"/>
         </w:rPr>
         <w:pict>
-          <v:rect id="_x0000_i1027" style="width:0;height:3pt" o:hralign="center" o:hrstd="t" o:hrnoshade="t" o:hr="t" fillcolor="#24292e" stroked="f"/>
+          <v:rect id="_x0000_i1028" style="width:0;height:3pt" o:hralign="center" o:hrstd="t" o:hrnoshade="t" o:hr="t" fillcolor="#24292e" stroked="f"/>
         </w:pict>
       </w:r>
     </w:p>
@@ -1080,9 +1479,9 @@
 <file path=word/numbering.xml><?xml version="1.0" encoding="utf-8"?>
 <w:numbering xmlns:wpc="http://schemas.microsoft.com/office/word/2010/wordprocessingCanvas" xmlns:mc="http://schemas.openxmlformats.org/markup-compatibility/2006" xmlns:o="urn:schemas-microsoft-com:office:office" xmlns:r="http://schemas.openxmlformats.org/officeDocument/2006/relationships" xmlns:m="http://schemas.openxmlformats.org/officeDocument/2006/math" xmlns:v="urn:schemas-microsoft-com:vml" xmlns:wp14="http://schemas.microsoft.com/office/word/2010/wordprocessingDrawing" xmlns:wp="http://schemas.openxmlformats.org/drawingml/2006/wordprocessingDrawing" xmlns:w10="urn:schemas-microsoft-com:office:word" xmlns:w="http://schemas.openxmlformats.org/wordprocessingml/2006/main" xmlns:w14="http://schemas.microsoft.com/office/word/2010/wordml" xmlns:w15="http://schemas.microsoft.com/office/word/2012/wordml" xmlns:wpg="http://schemas.microsoft.com/office/word/2010/wordprocessingGroup" xmlns:wpi="http://schemas.microsoft.com/office/word/2010/wordprocessingInk" xmlns:wne="http://schemas.microsoft.com/office/word/2006/wordml" xmlns:wps="http://schemas.microsoft.com/office/word/2010/wordprocessingShape" mc:Ignorable="w14 w15 wp14">
   <w:abstractNum w:abstractNumId="0" w15:restartNumberingAfterBreak="0">
-    <w:nsid w:val="5A426344"/>
+    <w:nsid w:val="55D50200"/>
     <w:multiLevelType w:val="hybridMultilevel"/>
-    <w:tmpl w:val="9A620D80"/>
+    <w:tmpl w:val="D33088C6"/>
     <w:lvl w:ilvl="0" w:tplc="04160001">
       <w:start w:val="1"/>
       <w:numFmt w:val="bullet"/>
@@ -1192,7 +1591,123 @@
       </w:rPr>
     </w:lvl>
   </w:abstractNum>
+  <w:abstractNum w:abstractNumId="1" w15:restartNumberingAfterBreak="0">
+    <w:nsid w:val="5A426344"/>
+    <w:multiLevelType w:val="hybridMultilevel"/>
+    <w:tmpl w:val="9A620D80"/>
+    <w:lvl w:ilvl="0" w:tplc="04160001">
+      <w:start w:val="1"/>
+      <w:numFmt w:val="bullet"/>
+      <w:lvlText w:val=""/>
+      <w:lvlJc w:val="left"/>
+      <w:pPr>
+        <w:ind w:left="720" w:hanging="360"/>
+      </w:pPr>
+      <w:rPr>
+        <w:rFonts w:ascii="Symbol" w:hAnsi="Symbol" w:hint="default"/>
+      </w:rPr>
+    </w:lvl>
+    <w:lvl w:ilvl="1" w:tplc="04160003" w:tentative="1">
+      <w:start w:val="1"/>
+      <w:numFmt w:val="bullet"/>
+      <w:lvlText w:val="o"/>
+      <w:lvlJc w:val="left"/>
+      <w:pPr>
+        <w:ind w:left="1440" w:hanging="360"/>
+      </w:pPr>
+      <w:rPr>
+        <w:rFonts w:ascii="Courier New" w:hAnsi="Courier New" w:cs="Courier New" w:hint="default"/>
+      </w:rPr>
+    </w:lvl>
+    <w:lvl w:ilvl="2" w:tplc="04160005" w:tentative="1">
+      <w:start w:val="1"/>
+      <w:numFmt w:val="bullet"/>
+      <w:lvlText w:val=""/>
+      <w:lvlJc w:val="left"/>
+      <w:pPr>
+        <w:ind w:left="2160" w:hanging="360"/>
+      </w:pPr>
+      <w:rPr>
+        <w:rFonts w:ascii="Wingdings" w:hAnsi="Wingdings" w:hint="default"/>
+      </w:rPr>
+    </w:lvl>
+    <w:lvl w:ilvl="3" w:tplc="04160001" w:tentative="1">
+      <w:start w:val="1"/>
+      <w:numFmt w:val="bullet"/>
+      <w:lvlText w:val=""/>
+      <w:lvlJc w:val="left"/>
+      <w:pPr>
+        <w:ind w:left="2880" w:hanging="360"/>
+      </w:pPr>
+      <w:rPr>
+        <w:rFonts w:ascii="Symbol" w:hAnsi="Symbol" w:hint="default"/>
+      </w:rPr>
+    </w:lvl>
+    <w:lvl w:ilvl="4" w:tplc="04160003" w:tentative="1">
+      <w:start w:val="1"/>
+      <w:numFmt w:val="bullet"/>
+      <w:lvlText w:val="o"/>
+      <w:lvlJc w:val="left"/>
+      <w:pPr>
+        <w:ind w:left="3600" w:hanging="360"/>
+      </w:pPr>
+      <w:rPr>
+        <w:rFonts w:ascii="Courier New" w:hAnsi="Courier New" w:cs="Courier New" w:hint="default"/>
+      </w:rPr>
+    </w:lvl>
+    <w:lvl w:ilvl="5" w:tplc="04160005" w:tentative="1">
+      <w:start w:val="1"/>
+      <w:numFmt w:val="bullet"/>
+      <w:lvlText w:val=""/>
+      <w:lvlJc w:val="left"/>
+      <w:pPr>
+        <w:ind w:left="4320" w:hanging="360"/>
+      </w:pPr>
+      <w:rPr>
+        <w:rFonts w:ascii="Wingdings" w:hAnsi="Wingdings" w:hint="default"/>
+      </w:rPr>
+    </w:lvl>
+    <w:lvl w:ilvl="6" w:tplc="04160001" w:tentative="1">
+      <w:start w:val="1"/>
+      <w:numFmt w:val="bullet"/>
+      <w:lvlText w:val=""/>
+      <w:lvlJc w:val="left"/>
+      <w:pPr>
+        <w:ind w:left="5040" w:hanging="360"/>
+      </w:pPr>
+      <w:rPr>
+        <w:rFonts w:ascii="Symbol" w:hAnsi="Symbol" w:hint="default"/>
+      </w:rPr>
+    </w:lvl>
+    <w:lvl w:ilvl="7" w:tplc="04160003" w:tentative="1">
+      <w:start w:val="1"/>
+      <w:numFmt w:val="bullet"/>
+      <w:lvlText w:val="o"/>
+      <w:lvlJc w:val="left"/>
+      <w:pPr>
+        <w:ind w:left="5760" w:hanging="360"/>
+      </w:pPr>
+      <w:rPr>
+        <w:rFonts w:ascii="Courier New" w:hAnsi="Courier New" w:cs="Courier New" w:hint="default"/>
+      </w:rPr>
+    </w:lvl>
+    <w:lvl w:ilvl="8" w:tplc="04160005" w:tentative="1">
+      <w:start w:val="1"/>
+      <w:numFmt w:val="bullet"/>
+      <w:lvlText w:val=""/>
+      <w:lvlJc w:val="left"/>
+      <w:pPr>
+        <w:ind w:left="6480" w:hanging="360"/>
+      </w:pPr>
+      <w:rPr>
+        <w:rFonts w:ascii="Wingdings" w:hAnsi="Wingdings" w:hint="default"/>
+      </w:rPr>
+    </w:lvl>
+  </w:abstractNum>
   <w:num w:numId="1">
+    <w:abstractNumId w:val="1"/>
+  </w:num>
+  <w:num w:numId="2">
     <w:abstractNumId w:val="0"/>
   </w:num>
 </w:numbering>

</xml_diff>

<commit_message>
Alteração da pagina sobre, style.css, documentação e imagem github
</commit_message>
<xml_diff>
--- a/Documentação/Exposoft_21_projeto.docx
+++ b/Documentação/Exposoft_21_projeto.docx
@@ -121,51 +121,7 @@
           <w:szCs w:val="24"/>
           <w:lang w:eastAsia="pt-BR"/>
         </w:rPr>
-        <w:t xml:space="preserve">  Matheus, </w:t>
-      </w:r>
-      <w:proofErr w:type="spellStart"/>
-      <w:r>
-        <w:rPr>
-          <w:rFonts w:ascii="Segoe UI" w:eastAsia="Times New Roman" w:hAnsi="Segoe UI" w:cs="Segoe UI"/>
-          <w:color w:val="24292E"/>
-          <w:sz w:val="24"/>
-          <w:szCs w:val="24"/>
-          <w:lang w:eastAsia="pt-BR"/>
-        </w:rPr>
-        <w:t>Kaike</w:t>
-      </w:r>
-      <w:proofErr w:type="spellEnd"/>
-      <w:r>
-        <w:rPr>
-          <w:rFonts w:ascii="Segoe UI" w:eastAsia="Times New Roman" w:hAnsi="Segoe UI" w:cs="Segoe UI"/>
-          <w:color w:val="24292E"/>
-          <w:sz w:val="24"/>
-          <w:szCs w:val="24"/>
-          <w:lang w:eastAsia="pt-BR"/>
-        </w:rPr>
-        <w:t xml:space="preserve">, </w:t>
-      </w:r>
-      <w:proofErr w:type="spellStart"/>
-      <w:r>
-        <w:rPr>
-          <w:rFonts w:ascii="Segoe UI" w:eastAsia="Times New Roman" w:hAnsi="Segoe UI" w:cs="Segoe UI"/>
-          <w:color w:val="24292E"/>
-          <w:sz w:val="24"/>
-          <w:szCs w:val="24"/>
-          <w:lang w:eastAsia="pt-BR"/>
-        </w:rPr>
-        <w:t>Hebert</w:t>
-      </w:r>
-      <w:proofErr w:type="spellEnd"/>
-      <w:r>
-        <w:rPr>
-          <w:rFonts w:ascii="Segoe UI" w:eastAsia="Times New Roman" w:hAnsi="Segoe UI" w:cs="Segoe UI"/>
-          <w:color w:val="24292E"/>
-          <w:sz w:val="24"/>
-          <w:szCs w:val="24"/>
-          <w:lang w:eastAsia="pt-BR"/>
-        </w:rPr>
-        <w:t xml:space="preserve">, Alberto. </w:t>
+        <w:t xml:space="preserve">  Matheus, Kaike, Hebert, Alberto. </w:t>
       </w:r>
     </w:p>
     <w:p>
@@ -201,72 +157,26 @@
         </w:rPr>
         <w:t xml:space="preserve"> </w:t>
       </w:r>
-      <w:proofErr w:type="spellStart"/>
-      <w:r>
-        <w:rPr>
-          <w:rFonts w:ascii="Segoe UI" w:eastAsia="Times New Roman" w:hAnsi="Segoe UI" w:cs="Segoe UI"/>
-          <w:color w:val="24292E"/>
-          <w:sz w:val="24"/>
-          <w:szCs w:val="24"/>
-          <w:lang w:eastAsia="pt-BR"/>
-        </w:rPr>
-        <w:t>Fast</w:t>
-      </w:r>
-      <w:proofErr w:type="spellEnd"/>
-      <w:r>
-        <w:rPr>
-          <w:rFonts w:ascii="Segoe UI" w:eastAsia="Times New Roman" w:hAnsi="Segoe UI" w:cs="Segoe UI"/>
-          <w:color w:val="24292E"/>
-          <w:sz w:val="24"/>
-          <w:szCs w:val="24"/>
-          <w:lang w:eastAsia="pt-BR"/>
-        </w:rPr>
-        <w:t xml:space="preserve"> </w:t>
-      </w:r>
-      <w:proofErr w:type="spellStart"/>
-      <w:r>
-        <w:rPr>
-          <w:rFonts w:ascii="Segoe UI" w:eastAsia="Times New Roman" w:hAnsi="Segoe UI" w:cs="Segoe UI"/>
-          <w:color w:val="24292E"/>
-          <w:sz w:val="24"/>
-          <w:szCs w:val="24"/>
-          <w:lang w:eastAsia="pt-BR"/>
-        </w:rPr>
-        <w:t>Horse</w:t>
-      </w:r>
-      <w:proofErr w:type="spellEnd"/>
-      <w:r>
-        <w:rPr>
-          <w:rFonts w:ascii="Segoe UI" w:eastAsia="Times New Roman" w:hAnsi="Segoe UI" w:cs="Segoe UI"/>
-          <w:color w:val="24292E"/>
-          <w:sz w:val="24"/>
-          <w:szCs w:val="24"/>
-          <w:lang w:eastAsia="pt-BR"/>
-        </w:rPr>
-        <w:t xml:space="preserve"> </w:t>
-      </w:r>
-      <w:proofErr w:type="gramStart"/>
-      <w:r>
-        <w:rPr>
-          <w:rFonts w:ascii="Segoe UI" w:eastAsia="Times New Roman" w:hAnsi="Segoe UI" w:cs="Segoe UI"/>
-          <w:color w:val="24292E"/>
-          <w:sz w:val="24"/>
-          <w:szCs w:val="24"/>
-          <w:lang w:eastAsia="pt-BR"/>
-        </w:rPr>
-        <w:t xml:space="preserve">Editor </w:t>
-      </w:r>
-      <w:r>
-        <w:rPr>
-          <w:rFonts w:ascii="Segoe UI" w:eastAsia="Times New Roman" w:hAnsi="Segoe UI" w:cs="Segoe UI"/>
-          <w:color w:val="24292E"/>
-          <w:sz w:val="24"/>
-          <w:szCs w:val="24"/>
-          <w:lang w:eastAsia="pt-BR"/>
-        </w:rPr>
-        <w:t>.</w:t>
-      </w:r>
-      <w:proofErr w:type="gramEnd"/>
+      <w:r>
+        <w:rPr>
+          <w:rFonts w:ascii="Segoe UI" w:eastAsia="Times New Roman" w:hAnsi="Segoe UI" w:cs="Segoe UI"/>
+          <w:color w:val="24292E"/>
+          <w:sz w:val="24"/>
+          <w:szCs w:val="24"/>
+          <w:lang w:eastAsia="pt-BR"/>
+        </w:rPr>
+        <w:t xml:space="preserve">Fast </w:t>
+      </w:r>
+      <w:r>
+        <w:rPr>
+          <w:rFonts w:ascii="Segoe UI" w:eastAsia="Times New Roman" w:hAnsi="Segoe UI" w:cs="Segoe UI"/>
+          <w:color w:val="24292E"/>
+          <w:sz w:val="24"/>
+          <w:szCs w:val="24"/>
+          <w:lang w:eastAsia="pt-BR"/>
+        </w:rPr>
+        <w:t>Horse Editor.</w:t>
+      </w:r>
       <w:r>
         <w:rPr>
           <w:rFonts w:ascii="Segoe UI" w:eastAsia="Times New Roman" w:hAnsi="Segoe UI" w:cs="Segoe UI"/>
@@ -389,6 +299,16 @@
           <w:szCs w:val="24"/>
           <w:lang w:eastAsia="pt-BR"/>
         </w:rPr>
+        <w:t xml:space="preserve">(OK) </w:t>
+      </w:r>
+      <w:r>
+        <w:rPr>
+          <w:rFonts w:ascii="Segoe UI" w:eastAsia="Times New Roman" w:hAnsi="Segoe UI" w:cs="Segoe UI"/>
+          <w:color w:val="24292E"/>
+          <w:sz w:val="24"/>
+          <w:szCs w:val="24"/>
+          <w:lang w:eastAsia="pt-BR"/>
+        </w:rPr>
         <w:t xml:space="preserve">Criar </w:t>
       </w:r>
       <w:r>
@@ -456,20 +376,18 @@
           <w:szCs w:val="24"/>
           <w:lang w:eastAsia="pt-BR"/>
         </w:rPr>
-        <w:t xml:space="preserve">Criar logotipo da empresa - </w:t>
-      </w:r>
-      <w:proofErr w:type="spellStart"/>
-      <w:r>
-        <w:rPr>
-          <w:rFonts w:ascii="Segoe UI" w:eastAsia="Times New Roman" w:hAnsi="Segoe UI" w:cs="Segoe UI"/>
-          <w:color w:val="24292E"/>
-          <w:sz w:val="24"/>
-          <w:szCs w:val="24"/>
-          <w:lang w:eastAsia="pt-BR"/>
-        </w:rPr>
-        <w:t>Kaike</w:t>
-      </w:r>
-      <w:proofErr w:type="spellEnd"/>
+        <w:t xml:space="preserve">(OK) </w:t>
+      </w:r>
+      <w:r>
+        <w:rPr>
+          <w:rFonts w:ascii="Segoe UI" w:eastAsia="Times New Roman" w:hAnsi="Segoe UI" w:cs="Segoe UI"/>
+          <w:color w:val="24292E"/>
+          <w:sz w:val="24"/>
+          <w:szCs w:val="24"/>
+          <w:lang w:eastAsia="pt-BR"/>
+        </w:rPr>
+        <w:t>Criar logotipo da empresa - Kaike</w:t>
+      </w:r>
     </w:p>
     <w:p>
       <w:pPr>
@@ -495,6 +413,16 @@
           <w:szCs w:val="24"/>
           <w:lang w:eastAsia="pt-BR"/>
         </w:rPr>
+        <w:t xml:space="preserve">(OK) </w:t>
+      </w:r>
+      <w:r>
+        <w:rPr>
+          <w:rFonts w:ascii="Segoe UI" w:eastAsia="Times New Roman" w:hAnsi="Segoe UI" w:cs="Segoe UI"/>
+          <w:color w:val="24292E"/>
+          <w:sz w:val="24"/>
+          <w:szCs w:val="24"/>
+          <w:lang w:eastAsia="pt-BR"/>
+        </w:rPr>
         <w:t xml:space="preserve">Criar pagina do Cadastro </w:t>
       </w:r>
       <w:r>
@@ -505,20 +433,8 @@
           <w:szCs w:val="24"/>
           <w:lang w:eastAsia="pt-BR"/>
         </w:rPr>
-        <w:t xml:space="preserve">- </w:t>
-      </w:r>
-      <w:proofErr w:type="spellStart"/>
-      <w:r>
-        <w:rPr>
-          <w:rFonts w:ascii="Segoe UI" w:eastAsia="Times New Roman" w:hAnsi="Segoe UI" w:cs="Segoe UI"/>
-          <w:color w:val="24292E"/>
-          <w:sz w:val="24"/>
-          <w:szCs w:val="24"/>
-          <w:lang w:eastAsia="pt-BR"/>
-        </w:rPr>
-        <w:t>Hebert</w:t>
-      </w:r>
-      <w:proofErr w:type="spellEnd"/>
+        <w:t>- Hebert</w:t>
+      </w:r>
     </w:p>
     <w:p>
       <w:pPr>
@@ -536,8 +452,16 @@
           <w:lang w:eastAsia="pt-BR"/>
         </w:rPr>
       </w:pPr>
-      <w:bookmarkStart w:id="0" w:name="_GoBack"/>
-      <w:bookmarkEnd w:id="0"/>
+      <w:r>
+        <w:rPr>
+          <w:rFonts w:ascii="Segoe UI" w:eastAsia="Times New Roman" w:hAnsi="Segoe UI" w:cs="Segoe UI"/>
+          <w:color w:val="24292E"/>
+          <w:sz w:val="24"/>
+          <w:szCs w:val="24"/>
+          <w:lang w:eastAsia="pt-BR"/>
+        </w:rPr>
+        <w:t xml:space="preserve">(OK) </w:t>
+      </w:r>
       <w:r>
         <w:rPr>
           <w:rFonts w:ascii="Segoe UI" w:eastAsia="Times New Roman" w:hAnsi="Segoe UI" w:cs="Segoe UI"/>
@@ -566,42 +490,8 @@
           <w:szCs w:val="24"/>
           <w:lang w:eastAsia="pt-BR"/>
         </w:rPr>
-        <w:t xml:space="preserve"> </w:t>
-      </w:r>
-      <w:proofErr w:type="spellStart"/>
-      <w:r>
-        <w:rPr>
-          <w:rFonts w:ascii="Segoe UI" w:eastAsia="Times New Roman" w:hAnsi="Segoe UI" w:cs="Segoe UI"/>
-          <w:color w:val="24292E"/>
-          <w:sz w:val="24"/>
-          <w:szCs w:val="24"/>
-          <w:lang w:eastAsia="pt-BR"/>
-        </w:rPr>
-        <w:t>pagina</w:t>
-      </w:r>
-      <w:proofErr w:type="spellEnd"/>
-      <w:r>
-        <w:rPr>
-          <w:rFonts w:ascii="Segoe UI" w:eastAsia="Times New Roman" w:hAnsi="Segoe UI" w:cs="Segoe UI"/>
-          <w:color w:val="24292E"/>
-          <w:sz w:val="24"/>
-          <w:szCs w:val="24"/>
-          <w:lang w:eastAsia="pt-BR"/>
-        </w:rPr>
-        <w:t xml:space="preserve"> Home - </w:t>
-      </w:r>
-      <w:proofErr w:type="spellStart"/>
-      <w:r>
-        <w:rPr>
-          <w:rFonts w:ascii="Segoe UI" w:eastAsia="Times New Roman" w:hAnsi="Segoe UI" w:cs="Segoe UI"/>
-          <w:color w:val="24292E"/>
-          <w:sz w:val="24"/>
-          <w:szCs w:val="24"/>
-          <w:lang w:eastAsia="pt-BR"/>
-        </w:rPr>
-        <w:t>Kaike</w:t>
-      </w:r>
-      <w:proofErr w:type="spellEnd"/>
+        <w:t xml:space="preserve"> pagina Home - Kaike</w:t>
+      </w:r>
     </w:p>
     <w:p>
       <w:pPr>
@@ -619,27 +509,25 @@
           <w:lang w:eastAsia="pt-BR"/>
         </w:rPr>
       </w:pPr>
-      <w:proofErr w:type="gramStart"/>
-      <w:r>
-        <w:rPr>
-          <w:rFonts w:ascii="Segoe UI" w:eastAsia="Times New Roman" w:hAnsi="Segoe UI" w:cs="Segoe UI"/>
-          <w:color w:val="24292E"/>
-          <w:sz w:val="24"/>
-          <w:szCs w:val="24"/>
-          <w:lang w:eastAsia="pt-BR"/>
-        </w:rPr>
-        <w:t>Continuar</w:t>
-      </w:r>
-      <w:proofErr w:type="gramEnd"/>
-      <w:r>
-        <w:rPr>
-          <w:rFonts w:ascii="Segoe UI" w:eastAsia="Times New Roman" w:hAnsi="Segoe UI" w:cs="Segoe UI"/>
-          <w:color w:val="24292E"/>
-          <w:sz w:val="24"/>
-          <w:szCs w:val="24"/>
-          <w:lang w:eastAsia="pt-BR"/>
-        </w:rPr>
-        <w:t xml:space="preserve"> editar</w:t>
+      <w:r>
+        <w:rPr>
+          <w:rFonts w:ascii="Segoe UI" w:eastAsia="Times New Roman" w:hAnsi="Segoe UI" w:cs="Segoe UI"/>
+          <w:color w:val="24292E"/>
+          <w:sz w:val="24"/>
+          <w:szCs w:val="24"/>
+          <w:lang w:eastAsia="pt-BR"/>
+        </w:rPr>
+        <w:t xml:space="preserve">(OK) </w:t>
+      </w:r>
+      <w:r>
+        <w:rPr>
+          <w:rFonts w:ascii="Segoe UI" w:eastAsia="Times New Roman" w:hAnsi="Segoe UI" w:cs="Segoe UI"/>
+          <w:color w:val="24292E"/>
+          <w:sz w:val="24"/>
+          <w:szCs w:val="24"/>
+          <w:lang w:eastAsia="pt-BR"/>
+        </w:rPr>
+        <w:t>Continuar editar</w:t>
       </w:r>
       <w:r>
         <w:rPr>
@@ -668,6 +556,8 @@
           <w:lang w:eastAsia="pt-BR"/>
         </w:rPr>
       </w:pPr>
+      <w:bookmarkStart w:id="0" w:name="_GoBack"/>
+      <w:bookmarkEnd w:id="0"/>
       <w:r>
         <w:rPr>
           <w:rFonts w:ascii="Segoe UI" w:eastAsia="Times New Roman" w:hAnsi="Segoe UI" w:cs="Segoe UI"/>
@@ -706,18 +596,7 @@
           <w:szCs w:val="24"/>
           <w:lang w:eastAsia="pt-BR"/>
         </w:rPr>
-        <w:t xml:space="preserve">e </w:t>
-      </w:r>
-      <w:proofErr w:type="spellStart"/>
-      <w:r>
-        <w:rPr>
-          <w:rFonts w:ascii="Segoe UI" w:eastAsia="Times New Roman" w:hAnsi="Segoe UI" w:cs="Segoe UI"/>
-          <w:color w:val="24292E"/>
-          <w:sz w:val="24"/>
-          <w:szCs w:val="24"/>
-          <w:lang w:eastAsia="pt-BR"/>
-        </w:rPr>
-        <w:t>H</w:t>
+        <w:t>e H</w:t>
       </w:r>
       <w:r>
         <w:rPr>
@@ -729,7 +608,6 @@
         </w:rPr>
         <w:t>ebert</w:t>
       </w:r>
-      <w:proofErr w:type="spellEnd"/>
     </w:p>
     <w:p>
       <w:pPr>
@@ -814,27 +692,15 @@
         </w:rPr>
         <w:br/>
       </w:r>
-      <w:proofErr w:type="spellStart"/>
-      <w:r>
-        <w:rPr>
-          <w:rFonts w:ascii="Segoe UI" w:eastAsia="Times New Roman" w:hAnsi="Segoe UI" w:cs="Segoe UI"/>
-          <w:color w:val="24292E"/>
-          <w:sz w:val="24"/>
-          <w:szCs w:val="24"/>
-          <w:lang w:eastAsia="pt-BR"/>
-        </w:rPr>
-        <w:t>Linkando</w:t>
-      </w:r>
-      <w:proofErr w:type="spellEnd"/>
-      <w:r>
-        <w:rPr>
-          <w:rFonts w:ascii="Segoe UI" w:eastAsia="Times New Roman" w:hAnsi="Segoe UI" w:cs="Segoe UI"/>
-          <w:color w:val="24292E"/>
-          <w:sz w:val="24"/>
-          <w:szCs w:val="24"/>
-          <w:lang w:eastAsia="pt-BR"/>
-        </w:rPr>
-        <w:t xml:space="preserve"> as páginas criadas.</w:t>
+      <w:r>
+        <w:rPr>
+          <w:rFonts w:ascii="Segoe UI" w:eastAsia="Times New Roman" w:hAnsi="Segoe UI" w:cs="Segoe UI"/>
+          <w:color w:val="24292E"/>
+          <w:sz w:val="24"/>
+          <w:szCs w:val="24"/>
+          <w:lang w:eastAsia="pt-BR"/>
+        </w:rPr>
+        <w:t>Linkando as páginas criadas.</w:t>
       </w:r>
     </w:p>
     <w:p>
@@ -876,29 +742,7 @@
           <w:szCs w:val="24"/>
           <w:lang w:eastAsia="pt-BR"/>
         </w:rPr>
-        <w:t>Home (</w:t>
-      </w:r>
-      <w:proofErr w:type="spellStart"/>
-      <w:r>
-        <w:rPr>
-          <w:rFonts w:ascii="Segoe UI" w:eastAsia="Times New Roman" w:hAnsi="Segoe UI" w:cs="Segoe UI"/>
-          <w:color w:val="24292E"/>
-          <w:sz w:val="24"/>
-          <w:szCs w:val="24"/>
-          <w:lang w:eastAsia="pt-BR"/>
-        </w:rPr>
-        <w:t>Kaike</w:t>
-      </w:r>
-      <w:proofErr w:type="spellEnd"/>
-      <w:r>
-        <w:rPr>
-          <w:rFonts w:ascii="Segoe UI" w:eastAsia="Times New Roman" w:hAnsi="Segoe UI" w:cs="Segoe UI"/>
-          <w:color w:val="24292E"/>
-          <w:sz w:val="24"/>
-          <w:szCs w:val="24"/>
-          <w:lang w:eastAsia="pt-BR"/>
-        </w:rPr>
-        <w:t>)</w:t>
+        <w:t>Home (Kaike)</w:t>
       </w:r>
       <w:r>
         <w:rPr>
@@ -1020,61 +864,17 @@
           <w:szCs w:val="24"/>
           <w:lang w:eastAsia="pt-BR"/>
         </w:rPr>
-        <w:t>Usuário pode fazer upload/</w:t>
-      </w:r>
-      <w:proofErr w:type="spellStart"/>
-      <w:r>
-        <w:rPr>
-          <w:rFonts w:ascii="Segoe UI" w:eastAsia="Times New Roman" w:hAnsi="Segoe UI" w:cs="Segoe UI"/>
-          <w:color w:val="24292E"/>
-          <w:sz w:val="24"/>
-          <w:szCs w:val="24"/>
-          <w:lang w:eastAsia="pt-BR"/>
-        </w:rPr>
-        <w:t>Dowload</w:t>
-      </w:r>
-      <w:proofErr w:type="spellEnd"/>
-      <w:r>
-        <w:rPr>
-          <w:rFonts w:ascii="Segoe UI" w:eastAsia="Times New Roman" w:hAnsi="Segoe UI" w:cs="Segoe UI"/>
-          <w:color w:val="24292E"/>
-          <w:sz w:val="24"/>
-          <w:szCs w:val="24"/>
-          <w:lang w:eastAsia="pt-BR"/>
-        </w:rPr>
-        <w:t xml:space="preserve"> de uma im</w:t>
-      </w:r>
-      <w:r>
-        <w:rPr>
-          <w:rFonts w:ascii="Segoe UI" w:eastAsia="Times New Roman" w:hAnsi="Segoe UI" w:cs="Segoe UI"/>
-          <w:color w:val="24292E"/>
-          <w:sz w:val="24"/>
-          <w:szCs w:val="24"/>
-          <w:lang w:eastAsia="pt-BR"/>
-        </w:rPr>
-        <w:t xml:space="preserve">agem que vai aparecer no </w:t>
-      </w:r>
-      <w:proofErr w:type="spellStart"/>
-      <w:r>
-        <w:rPr>
-          <w:rFonts w:ascii="Segoe UI" w:eastAsia="Times New Roman" w:hAnsi="Segoe UI" w:cs="Segoe UI"/>
-          <w:color w:val="24292E"/>
-          <w:sz w:val="24"/>
-          <w:szCs w:val="24"/>
-          <w:lang w:eastAsia="pt-BR"/>
-        </w:rPr>
-        <w:t>canvas</w:t>
-      </w:r>
-      <w:proofErr w:type="spellEnd"/>
-      <w:r>
-        <w:rPr>
-          <w:rFonts w:ascii="Segoe UI" w:eastAsia="Times New Roman" w:hAnsi="Segoe UI" w:cs="Segoe UI"/>
-          <w:color w:val="24292E"/>
-          <w:sz w:val="24"/>
-          <w:szCs w:val="24"/>
-          <w:lang w:eastAsia="pt-BR"/>
-        </w:rPr>
-        <w:t xml:space="preserve">, </w:t>
+        <w:t>Usuário pode fazer upload/Dowload de uma im</w:t>
+      </w:r>
+      <w:r>
+        <w:rPr>
+          <w:rFonts w:ascii="Segoe UI" w:eastAsia="Times New Roman" w:hAnsi="Segoe UI" w:cs="Segoe UI"/>
+          <w:color w:val="24292E"/>
+          <w:sz w:val="24"/>
+          <w:szCs w:val="24"/>
+          <w:lang w:eastAsia="pt-BR"/>
+        </w:rPr>
+        <w:t xml:space="preserve">agem que vai aparecer no canvas, </w:t>
       </w:r>
       <w:r>
         <w:rPr>
@@ -1094,51 +894,17 @@
           <w:szCs w:val="24"/>
           <w:lang w:eastAsia="pt-BR"/>
         </w:rPr>
-        <w:t xml:space="preserve">xportar a imagem, Colocar Filtro, </w:t>
-      </w:r>
-      <w:proofErr w:type="gramStart"/>
-      <w:r>
-        <w:rPr>
-          <w:rFonts w:ascii="Segoe UI" w:eastAsia="Times New Roman" w:hAnsi="Segoe UI" w:cs="Segoe UI"/>
-          <w:color w:val="24292E"/>
-          <w:sz w:val="24"/>
-          <w:szCs w:val="24"/>
-          <w:lang w:eastAsia="pt-BR"/>
-        </w:rPr>
-        <w:t>Mudar</w:t>
-      </w:r>
-      <w:proofErr w:type="gramEnd"/>
-      <w:r>
-        <w:rPr>
-          <w:rFonts w:ascii="Segoe UI" w:eastAsia="Times New Roman" w:hAnsi="Segoe UI" w:cs="Segoe UI"/>
-          <w:color w:val="24292E"/>
-          <w:sz w:val="24"/>
-          <w:szCs w:val="24"/>
-          <w:lang w:eastAsia="pt-BR"/>
-        </w:rPr>
-        <w:t xml:space="preserve"> o brilho, escala, cortar a imagem, foco, efeito de espelho, </w:t>
-      </w:r>
-      <w:proofErr w:type="spellStart"/>
-      <w:r>
-        <w:rPr>
-          <w:rFonts w:ascii="Segoe UI" w:eastAsia="Times New Roman" w:hAnsi="Segoe UI" w:cs="Segoe UI"/>
-          <w:color w:val="24292E"/>
-          <w:sz w:val="24"/>
-          <w:szCs w:val="24"/>
-          <w:lang w:eastAsia="pt-BR"/>
-        </w:rPr>
-        <w:t>rotacionar</w:t>
-      </w:r>
-      <w:proofErr w:type="spellEnd"/>
-      <w:r>
-        <w:rPr>
-          <w:rFonts w:ascii="Segoe UI" w:eastAsia="Times New Roman" w:hAnsi="Segoe UI" w:cs="Segoe UI"/>
-          <w:color w:val="24292E"/>
-          <w:sz w:val="24"/>
-          <w:szCs w:val="24"/>
-          <w:lang w:eastAsia="pt-BR"/>
-        </w:rPr>
-        <w:t xml:space="preserve"> a imagem.</w:t>
+        <w:t xml:space="preserve">xportar a imagem, Colocar Filtro, Mudar o brilho, escala, cortar a imagem, foco, efeito de espelho, </w:t>
+      </w:r>
+      <w:r>
+        <w:rPr>
+          <w:rFonts w:ascii="Segoe UI" w:eastAsia="Times New Roman" w:hAnsi="Segoe UI" w:cs="Segoe UI"/>
+          <w:color w:val="24292E"/>
+          <w:sz w:val="24"/>
+          <w:szCs w:val="24"/>
+          <w:lang w:eastAsia="pt-BR"/>
+        </w:rPr>
+        <w:t>rotacionar a imagem.</w:t>
       </w:r>
     </w:p>
     <w:p>
@@ -1252,29 +1018,7 @@
           <w:szCs w:val="24"/>
           <w:lang w:eastAsia="pt-BR"/>
         </w:rPr>
-        <w:t>Perfil (</w:t>
-      </w:r>
-      <w:proofErr w:type="spellStart"/>
-      <w:r>
-        <w:rPr>
-          <w:rFonts w:ascii="Segoe UI" w:eastAsia="Times New Roman" w:hAnsi="Segoe UI" w:cs="Segoe UI"/>
-          <w:color w:val="24292E"/>
-          <w:sz w:val="24"/>
-          <w:szCs w:val="24"/>
-          <w:lang w:eastAsia="pt-BR"/>
-        </w:rPr>
-        <w:t>Hebert</w:t>
-      </w:r>
-      <w:proofErr w:type="spellEnd"/>
-      <w:r>
-        <w:rPr>
-          <w:rFonts w:ascii="Segoe UI" w:eastAsia="Times New Roman" w:hAnsi="Segoe UI" w:cs="Segoe UI"/>
-          <w:color w:val="24292E"/>
-          <w:sz w:val="24"/>
-          <w:szCs w:val="24"/>
-          <w:lang w:eastAsia="pt-BR"/>
-        </w:rPr>
-        <w:t>)</w:t>
+        <w:t>Perfil (Hebert)</w:t>
       </w:r>
       <w:r>
         <w:rPr>
@@ -1325,27 +1069,15 @@
           <w:lang w:eastAsia="pt-BR"/>
         </w:rPr>
       </w:pPr>
-      <w:proofErr w:type="spellStart"/>
-      <w:r>
-        <w:rPr>
-          <w:rFonts w:ascii="Segoe UI" w:eastAsia="Times New Roman" w:hAnsi="Segoe UI" w:cs="Segoe UI"/>
-          <w:color w:val="24292E"/>
-          <w:sz w:val="24"/>
-          <w:szCs w:val="24"/>
-          <w:lang w:eastAsia="pt-BR"/>
-        </w:rPr>
-        <w:t>Login</w:t>
-      </w:r>
-      <w:proofErr w:type="spellEnd"/>
-      <w:r>
-        <w:rPr>
-          <w:rFonts w:ascii="Segoe UI" w:eastAsia="Times New Roman" w:hAnsi="Segoe UI" w:cs="Segoe UI"/>
-          <w:color w:val="24292E"/>
-          <w:sz w:val="24"/>
-          <w:szCs w:val="24"/>
-          <w:lang w:eastAsia="pt-BR"/>
-        </w:rPr>
-        <w:t xml:space="preserve">/Cadastro </w:t>
+      <w:r>
+        <w:rPr>
+          <w:rFonts w:ascii="Segoe UI" w:eastAsia="Times New Roman" w:hAnsi="Segoe UI" w:cs="Segoe UI"/>
+          <w:color w:val="24292E"/>
+          <w:sz w:val="24"/>
+          <w:szCs w:val="24"/>
+          <w:lang w:eastAsia="pt-BR"/>
+        </w:rPr>
+        <w:t xml:space="preserve">Login/Cadastro </w:t>
       </w:r>
       <w:r>
         <w:rPr>
@@ -1365,29 +1097,7 @@
           <w:szCs w:val="24"/>
           <w:lang w:eastAsia="pt-BR"/>
         </w:rPr>
-        <w:t xml:space="preserve">Usuário pode fazer seu </w:t>
-      </w:r>
-      <w:proofErr w:type="spellStart"/>
-      <w:r>
-        <w:rPr>
-          <w:rFonts w:ascii="Segoe UI" w:eastAsia="Times New Roman" w:hAnsi="Segoe UI" w:cs="Segoe UI"/>
-          <w:color w:val="24292E"/>
-          <w:sz w:val="24"/>
-          <w:szCs w:val="24"/>
-          <w:lang w:eastAsia="pt-BR"/>
-        </w:rPr>
-        <w:t>login</w:t>
-      </w:r>
-      <w:proofErr w:type="spellEnd"/>
-      <w:r>
-        <w:rPr>
-          <w:rFonts w:ascii="Segoe UI" w:eastAsia="Times New Roman" w:hAnsi="Segoe UI" w:cs="Segoe UI"/>
-          <w:color w:val="24292E"/>
-          <w:sz w:val="24"/>
-          <w:szCs w:val="24"/>
-          <w:lang w:eastAsia="pt-BR"/>
-        </w:rPr>
-        <w:t>/cadastro.</w:t>
+        <w:t>Usuário pode fazer seu login/cadastro.</w:t>
       </w:r>
     </w:p>
     <w:p>
@@ -1421,27 +1131,15 @@
           <w:lang w:eastAsia="pt-BR"/>
         </w:rPr>
       </w:pPr>
-      <w:proofErr w:type="spellStart"/>
-      <w:r>
-        <w:rPr>
-          <w:rFonts w:ascii="Segoe UI" w:eastAsia="Times New Roman" w:hAnsi="Segoe UI" w:cs="Segoe UI"/>
-          <w:color w:val="24292E"/>
-          <w:sz w:val="24"/>
-          <w:szCs w:val="24"/>
-          <w:lang w:eastAsia="pt-BR"/>
-        </w:rPr>
-        <w:t>Style</w:t>
-      </w:r>
-      <w:proofErr w:type="spellEnd"/>
-      <w:r>
-        <w:rPr>
-          <w:rFonts w:ascii="Segoe UI" w:eastAsia="Times New Roman" w:hAnsi="Segoe UI" w:cs="Segoe UI"/>
-          <w:color w:val="24292E"/>
-          <w:sz w:val="24"/>
-          <w:szCs w:val="24"/>
-          <w:lang w:eastAsia="pt-BR"/>
-        </w:rPr>
-        <w:t xml:space="preserve"> (Todos) Personalização das páginas dentro das normas determinadas pelo grupo.</w:t>
+      <w:r>
+        <w:rPr>
+          <w:rFonts w:ascii="Segoe UI" w:eastAsia="Times New Roman" w:hAnsi="Segoe UI" w:cs="Segoe UI"/>
+          <w:color w:val="24292E"/>
+          <w:sz w:val="24"/>
+          <w:szCs w:val="24"/>
+          <w:lang w:eastAsia="pt-BR"/>
+        </w:rPr>
+        <w:t>Style (Todos) Personalização das páginas dentro das normas determinadas pelo grupo.</w:t>
       </w:r>
     </w:p>
     <w:p>
@@ -1494,7 +1192,7 @@
         <w:rFonts w:ascii="Symbol" w:hAnsi="Symbol" w:hint="default"/>
       </w:rPr>
     </w:lvl>
-    <w:lvl w:ilvl="1" w:tplc="04160003" w:tentative="1">
+    <w:lvl w:ilvl="1" w:tplc="04160003">
       <w:start w:val="1"/>
       <w:numFmt w:val="bullet"/>
       <w:lvlText w:val="o"/>
@@ -2461,4 +2159,16 @@
     </a:ext>
   </a:extLst>
 </a:theme>
+</file>
+
+<file path=customXml/item1.xml><?xml version="1.0" encoding="utf-8"?>
+<b:Sources xmlns:b="http://schemas.openxmlformats.org/officeDocument/2006/bibliography" xmlns="http://schemas.openxmlformats.org/officeDocument/2006/bibliography" SelectedStyle="\APASixthEditionOfficeOnline.xsl" StyleName="APA" Version="6"/>
+</file>
+
+<file path=customXml/itemProps1.xml><?xml version="1.0" encoding="utf-8"?>
+<ds:datastoreItem xmlns:ds="http://schemas.openxmlformats.org/officeDocument/2006/customXml" ds:itemID="{29EDD2F9-1F5F-4B07-BD53-80F614A388E5}">
+  <ds:schemaRefs>
+    <ds:schemaRef ds:uri="http://schemas.openxmlformats.org/officeDocument/2006/bibliography"/>
+  </ds:schemaRefs>
+</ds:datastoreItem>
 </file>
</xml_diff>